<commit_message>
Update ALL from Regduck Server.
</commit_message>
<xml_diff>
--- a/public/Format_BA.docx
+++ b/public/Format_BA.docx
@@ -1636,15 +1636,7 @@
                 <w:b/>
                 <w:lang w:val="en-ID"/>
               </w:rPr>
-              <w:t xml:space="preserve">Gambar </w:t>
-            </w:r>
-            <w:r>
-              <w:rPr>
-                <w:rFonts w:ascii="Tahoma" w:hAnsi="Tahoma" w:cs="Tahoma"/>
-                <w:b/>
-                <w:lang w:val="en-ID"/>
-              </w:rPr>
-              <w:t>2</w:t>
+              <w:t>Gambar 2</w:t>
             </w:r>
           </w:p>
         </w:tc>
@@ -1744,25 +1736,7 @@
                 <w:szCs w:val="22"/>
                 <w:lang w:val="pt-BR"/>
               </w:rPr>
-              <w:t>${imagepath</w:t>
-            </w:r>
-            <w:r>
-              <w:rPr>
-                <w:rFonts w:ascii="Tahoma" w:hAnsi="Tahoma" w:cs="Tahoma"/>
-                <w:sz w:val="22"/>
-                <w:szCs w:val="22"/>
-                <w:lang w:val="pt-BR"/>
-              </w:rPr>
-              <w:t>2</w:t>
-            </w:r>
-            <w:r>
-              <w:rPr>
-                <w:rFonts w:ascii="Tahoma" w:hAnsi="Tahoma" w:cs="Tahoma"/>
-                <w:sz w:val="22"/>
-                <w:szCs w:val="22"/>
-                <w:lang w:val="pt-BR"/>
-              </w:rPr>
-              <w:t>}</w:t>
+              <w:t>${imagepath2}</w:t>
             </w:r>
           </w:p>
         </w:tc>
@@ -2369,15 +2343,7 @@
                 <w:b/>
                 <w:lang w:val="en-ID"/>
               </w:rPr>
-              <w:t xml:space="preserve">Gambar </w:t>
-            </w:r>
-            <w:r>
-              <w:rPr>
-                <w:rFonts w:ascii="Tahoma" w:hAnsi="Tahoma" w:cs="Tahoma"/>
-                <w:b/>
-                <w:lang w:val="en-ID"/>
-              </w:rPr>
-              <w:t>3</w:t>
+              <w:t>Gambar 3</w:t>
             </w:r>
           </w:p>
         </w:tc>
@@ -2477,25 +2443,7 @@
                 <w:szCs w:val="22"/>
                 <w:lang w:val="pt-BR"/>
               </w:rPr>
-              <w:t>${imagepath</w:t>
-            </w:r>
-            <w:r>
-              <w:rPr>
-                <w:rFonts w:ascii="Tahoma" w:hAnsi="Tahoma" w:cs="Tahoma"/>
-                <w:sz w:val="22"/>
-                <w:szCs w:val="22"/>
-                <w:lang w:val="pt-BR"/>
-              </w:rPr>
-              <w:t>3</w:t>
-            </w:r>
-            <w:r>
-              <w:rPr>
-                <w:rFonts w:ascii="Tahoma" w:hAnsi="Tahoma" w:cs="Tahoma"/>
-                <w:sz w:val="22"/>
-                <w:szCs w:val="22"/>
-                <w:lang w:val="pt-BR"/>
-              </w:rPr>
-              <w:t>}</w:t>
+              <w:t>${imagepath3}</w:t>
             </w:r>
           </w:p>
         </w:tc>
@@ -3543,9 +3491,10 @@
             <w:rPr>
               <w:rFonts w:ascii="Calibri" w:hAnsi="Calibri" w:cs="Calibri"/>
               <w:b/>
+              <w:bCs/>
               <w:color w:val="000000"/>
-              <w:szCs w:val="22"/>
-              <w:lang w:val="nb-NO"/>
+              <w:sz w:val="20"/>
+              <w:szCs w:val="18"/>
             </w:rPr>
           </w:pPr>
           <w:r>
@@ -3577,7 +3526,30 @@
               <w:sz w:val="20"/>
               <w:szCs w:val="18"/>
             </w:rPr>
-            <w:t>UP2B JAWA TENGAH &amp; DIY</w:t>
+            <w:t>UNIT INDUK PUSAT PENGATUR BEBAN</w:t>
+          </w:r>
+        </w:p>
+        <w:p>
+          <w:pPr>
+            <w:jc w:val="center"/>
+            <w:rPr>
+              <w:rFonts w:ascii="Calibri" w:hAnsi="Calibri" w:cs="Calibri"/>
+              <w:b/>
+              <w:color w:val="000000"/>
+              <w:szCs w:val="22"/>
+              <w:lang w:val="nb-NO"/>
+            </w:rPr>
+          </w:pPr>
+          <w:r>
+            <w:rPr>
+              <w:rFonts w:ascii="Calibri" w:hAnsi="Calibri" w:cs="Calibri"/>
+              <w:b/>
+              <w:bCs/>
+              <w:color w:val="000000"/>
+              <w:sz w:val="20"/>
+              <w:szCs w:val="18"/>
+            </w:rPr>
+            <w:t>JAWA, MADURA DAN BALI</w:t>
           </w:r>
           <w:r>
             <w:rPr>
@@ -3596,7 +3568,7 @@
               <w:sz w:val="20"/>
               <w:szCs w:val="18"/>
             </w:rPr>
-            <w:t>JENDRAL SUDIRMAN KM. 23 UNGARAN</w:t>
+            <w:t>JCC, CINERE – DEPOK, 16514</w:t>
           </w:r>
         </w:p>
       </w:tc>
@@ -6436,6 +6408,7 @@
   <w:style w:type="character" w:default="1" w:styleId="DefaultParagraphFont">
     <w:name w:val="Default Paragraph Font"/>
     <w:uiPriority w:val="1"/>
+    <w:semiHidden/>
     <w:unhideWhenUsed/>
   </w:style>
   <w:style w:type="table" w:default="1" w:styleId="TableNormal">

</xml_diff>